<commit_message>
updated Cross Selling Guide
</commit_message>
<xml_diff>
--- a/Datasets/PT Multipolar Techhnology - Cross Selling Guide.docx
+++ b/Datasets/PT Multipolar Techhnology - Cross Selling Guide.docx
@@ -31,7 +31,25 @@
           <w:iCs/>
           <w:lang w:val="en-ID"/>
         </w:rPr>
-        <w:t>Prepared by PT Multipolar Technology Tbk.</w:t>
+        <w:t xml:space="preserve">Prepared by PT Multipolar Technology </w:t>
+      </w:r>
+      <w:proofErr w:type="spellStart"/>
+      <w:r>
+        <w:rPr>
+          <w:i/>
+          <w:iCs/>
+          <w:lang w:val="en-ID"/>
+        </w:rPr>
+        <w:t>Tbk</w:t>
+      </w:r>
+      <w:proofErr w:type="spellEnd"/>
+      <w:r>
+        <w:rPr>
+          <w:i/>
+          <w:iCs/>
+          <w:lang w:val="en-ID"/>
+        </w:rPr>
+        <w:t>.</w:t>
       </w:r>
     </w:p>
     <w:p>
@@ -61,7 +79,21 @@
         <w:rPr>
           <w:lang w:val="en-ID"/>
         </w:rPr>
-        <w:t xml:space="preserve">At PT Multipolar Technology Tbk., we believe cross-selling is not just about increasing revenue—it’s about delivering </w:t>
+        <w:t xml:space="preserve">At PT Multipolar Technology </w:t>
+      </w:r>
+      <w:proofErr w:type="spellStart"/>
+      <w:r>
+        <w:rPr>
+          <w:lang w:val="en-ID"/>
+        </w:rPr>
+        <w:t>Tbk</w:t>
+      </w:r>
+      <w:proofErr w:type="spellEnd"/>
+      <w:r>
+        <w:rPr>
+          <w:lang w:val="en-ID"/>
+        </w:rPr>
+        <w:t xml:space="preserve">., we believe cross-selling is not just about increasing revenue—it’s about delivering </w:t>
       </w:r>
       <w:r>
         <w:rPr>
@@ -658,7 +690,21 @@
         <w:rPr>
           <w:lang w:val="en-ID"/>
         </w:rPr>
-        <w:t xml:space="preserve">Cross-selling at PT Multipolar Technology Tbk. is about </w:t>
+        <w:t xml:space="preserve">Cross-selling at PT Multipolar Technology </w:t>
+      </w:r>
+      <w:proofErr w:type="spellStart"/>
+      <w:r>
+        <w:rPr>
+          <w:lang w:val="en-ID"/>
+        </w:rPr>
+        <w:t>Tbk</w:t>
+      </w:r>
+      <w:proofErr w:type="spellEnd"/>
+      <w:r>
+        <w:rPr>
+          <w:lang w:val="en-ID"/>
+        </w:rPr>
+        <w:t xml:space="preserve">. is about </w:t>
       </w:r>
       <w:r>
         <w:rPr>
@@ -675,7 +721,177 @@
         <w:t>. By combining customer-centricity, data insights, and ethical practices, we create partnerships that thrive in the evolving digital economy.</w:t>
       </w:r>
     </w:p>
-    <w:p/>
+    <w:p>
+      <w:pPr>
+        <w:tabs>
+          <w:tab w:val="left" w:pos="2604"/>
+        </w:tabs>
+      </w:pPr>
+    </w:p>
+    <w:p>
+      <w:pPr>
+        <w:tabs>
+          <w:tab w:val="left" w:pos="2604"/>
+        </w:tabs>
+      </w:pPr>
+      <w:proofErr w:type="spellStart"/>
+      <w:r>
+        <w:rPr>
+          <w:u w:val="single"/>
+        </w:rPr>
+        <w:t>Additional</w:t>
+      </w:r>
+      <w:proofErr w:type="spellEnd"/>
+      <w:r>
+        <w:rPr>
+          <w:u w:val="single"/>
+        </w:rPr>
+        <w:t xml:space="preserve"> </w:t>
+      </w:r>
+      <w:proofErr w:type="spellStart"/>
+      <w:r>
+        <w:rPr>
+          <w:u w:val="single"/>
+        </w:rPr>
+        <w:t>Note</w:t>
+      </w:r>
+      <w:proofErr w:type="spellEnd"/>
+      <w:r>
+        <w:t>:</w:t>
+      </w:r>
+    </w:p>
+    <w:p>
+      <w:pPr>
+        <w:tabs>
+          <w:tab w:val="left" w:pos="2604"/>
+        </w:tabs>
+      </w:pPr>
+      <w:proofErr w:type="spellStart"/>
+      <w:r>
+        <w:t>Please</w:t>
+      </w:r>
+      <w:proofErr w:type="spellEnd"/>
+      <w:r>
+        <w:t xml:space="preserve"> </w:t>
+      </w:r>
+      <w:proofErr w:type="spellStart"/>
+      <w:r>
+        <w:t>contact</w:t>
+      </w:r>
+      <w:proofErr w:type="spellEnd"/>
+      <w:r>
+        <w:t xml:space="preserve"> </w:t>
+      </w:r>
+      <w:proofErr w:type="spellStart"/>
+      <w:r>
+        <w:t>the</w:t>
+      </w:r>
+      <w:proofErr w:type="spellEnd"/>
+      <w:r>
+        <w:t xml:space="preserve"> </w:t>
+      </w:r>
+      <w:proofErr w:type="spellStart"/>
+      <w:r>
+        <w:t>necessary</w:t>
+      </w:r>
+      <w:proofErr w:type="spellEnd"/>
+      <w:r>
+        <w:t xml:space="preserve"> </w:t>
+      </w:r>
+      <w:r>
+        <w:t xml:space="preserve">PT Multipolar Technology </w:t>
+      </w:r>
+      <w:r>
+        <w:t xml:space="preserve">personel </w:t>
+      </w:r>
+      <w:proofErr w:type="spellStart"/>
+      <w:r>
+        <w:t>for</w:t>
+      </w:r>
+      <w:proofErr w:type="spellEnd"/>
+      <w:r>
+        <w:t xml:space="preserve"> </w:t>
+      </w:r>
+      <w:proofErr w:type="spellStart"/>
+      <w:r>
+        <w:t>the</w:t>
+      </w:r>
+      <w:proofErr w:type="spellEnd"/>
+      <w:r>
+        <w:t xml:space="preserve"> </w:t>
+      </w:r>
+      <w:proofErr w:type="spellStart"/>
+      <w:r>
+        <w:t>given</w:t>
+      </w:r>
+      <w:proofErr w:type="spellEnd"/>
+      <w:r>
+        <w:t xml:space="preserve"> </w:t>
+      </w:r>
+      <w:proofErr w:type="spellStart"/>
+      <w:r>
+        <w:t>Product</w:t>
+      </w:r>
+      <w:proofErr w:type="spellEnd"/>
+      <w:r>
+        <w:t xml:space="preserve"> </w:t>
+      </w:r>
+      <w:proofErr w:type="spellStart"/>
+      <w:r>
+        <w:t>to</w:t>
+      </w:r>
+      <w:proofErr w:type="spellEnd"/>
+      <w:r>
+        <w:t xml:space="preserve"> </w:t>
+      </w:r>
+      <w:proofErr w:type="spellStart"/>
+      <w:r>
+        <w:t>assist</w:t>
+      </w:r>
+      <w:proofErr w:type="spellEnd"/>
+      <w:r>
+        <w:t xml:space="preserve"> </w:t>
+      </w:r>
+      <w:proofErr w:type="spellStart"/>
+      <w:r>
+        <w:t>when</w:t>
+      </w:r>
+      <w:proofErr w:type="spellEnd"/>
+      <w:r>
+        <w:t xml:space="preserve"> </w:t>
+      </w:r>
+      <w:proofErr w:type="spellStart"/>
+      <w:r>
+        <w:t>performing</w:t>
+      </w:r>
+      <w:proofErr w:type="spellEnd"/>
+      <w:r>
+        <w:t xml:space="preserve"> </w:t>
+      </w:r>
+      <w:proofErr w:type="spellStart"/>
+      <w:r>
+        <w:t>Cross</w:t>
+      </w:r>
+      <w:proofErr w:type="spellEnd"/>
+      <w:r>
+        <w:t xml:space="preserve"> </w:t>
+      </w:r>
+      <w:proofErr w:type="spellStart"/>
+      <w:r>
+        <w:t>Selling</w:t>
+      </w:r>
+      <w:proofErr w:type="spellEnd"/>
+      <w:r>
+        <w:t>.</w:t>
+      </w:r>
+    </w:p>
+    <w:p>
+      <w:pPr>
+        <w:tabs>
+          <w:tab w:val="left" w:pos="2604"/>
+        </w:tabs>
+      </w:pPr>
+    </w:p>
     <w:p>
       <w:pPr>
         <w:rPr>
@@ -713,7 +929,25 @@
           <w:bCs/>
           <w:lang w:val="en-ID"/>
         </w:rPr>
-        <w:t>PT Multipolar Technology Tbk.</w:t>
+        <w:t xml:space="preserve">PT Multipolar Technology </w:t>
+      </w:r>
+      <w:proofErr w:type="spellStart"/>
+      <w:r>
+        <w:rPr>
+          <w:b/>
+          <w:bCs/>
+          <w:lang w:val="en-ID"/>
+        </w:rPr>
+        <w:t>Tbk</w:t>
+      </w:r>
+      <w:proofErr w:type="spellEnd"/>
+      <w:r>
+        <w:rPr>
+          <w:b/>
+          <w:bCs/>
+          <w:lang w:val="en-ID"/>
+        </w:rPr>
+        <w:t>.</w:t>
       </w:r>
     </w:p>
     <w:p>
@@ -727,7 +961,7 @@
           <w:lang w:val="en-ID"/>
         </w:rPr>
         <w:pict w14:anchorId="4D2627D3">
-          <v:rect id="_x0000_i1199" style="width:0;height:1.5pt" o:hralign="center" o:hrstd="t" o:hr="t" fillcolor="#a0a0a0" stroked="f"/>
+          <v:rect id="_x0000_i1025" style="width:0;height:1.5pt" o:hralign="center" o:hrstd="t" o:hr="t" fillcolor="#a0a0a0" stroked="f"/>
         </w:pict>
       </w:r>
     </w:p>
@@ -836,7 +1070,25 @@
           <w:bCs/>
           <w:lang w:val="en-ID"/>
         </w:rPr>
-        <w:t>Azure Security Center (Microsoft Defender for Cloud)</w:t>
+        <w:t xml:space="preserve">Azure Security </w:t>
+      </w:r>
+      <w:proofErr w:type="spellStart"/>
+      <w:r>
+        <w:rPr>
+          <w:b/>
+          <w:bCs/>
+          <w:lang w:val="en-ID"/>
+        </w:rPr>
+        <w:t>Center</w:t>
+      </w:r>
+      <w:proofErr w:type="spellEnd"/>
+      <w:r>
+        <w:rPr>
+          <w:b/>
+          <w:bCs/>
+          <w:lang w:val="en-ID"/>
+        </w:rPr>
+        <w:t xml:space="preserve"> (Microsoft Defender for Cloud)</w:t>
       </w:r>
       <w:r>
         <w:rPr>
@@ -899,7 +1151,7 @@
           <w:lang w:val="en-ID"/>
         </w:rPr>
         <w:pict w14:anchorId="4BD2BA0B">
-          <v:rect id="_x0000_i1200" style="width:0;height:1.5pt" o:hralign="center" o:hrstd="t" o:hr="t" fillcolor="#a0a0a0" stroked="f"/>
+          <v:rect id="_x0000_i1026" style="width:0;height:1.5pt" o:hralign="center" o:hrstd="t" o:hr="t" fillcolor="#a0a0a0" stroked="f"/>
         </w:pict>
       </w:r>
     </w:p>
@@ -958,7 +1210,21 @@
         <w:rPr>
           <w:lang w:val="en-ID"/>
         </w:rPr>
-        <w:t xml:space="preserve"> BigQuery for sales and inventory analytics</w:t>
+        <w:t xml:space="preserve"> </w:t>
+      </w:r>
+      <w:proofErr w:type="spellStart"/>
+      <w:r>
+        <w:rPr>
+          <w:lang w:val="en-ID"/>
+        </w:rPr>
+        <w:t>BigQuery</w:t>
+      </w:r>
+      <w:proofErr w:type="spellEnd"/>
+      <w:r>
+        <w:rPr>
+          <w:lang w:val="en-ID"/>
+        </w:rPr>
+        <w:t xml:space="preserve"> for sales and inventory analytics</w:t>
       </w:r>
       <w:r>
         <w:rPr>
@@ -978,21 +1244,36 @@
         <w:rPr>
           <w:lang w:val="en-ID"/>
         </w:rPr>
-        <w:t xml:space="preserve"> Customer wanted deeper insights into consumer behavior but lacked internal data science capability.</w:t>
-      </w:r>
-    </w:p>
-    <w:p>
-      <w:pPr>
-        <w:rPr>
-          <w:lang w:val="en-ID"/>
-        </w:rPr>
-      </w:pPr>
-      <w:r>
-        <w:rPr>
-          <w:b/>
-          <w:bCs/>
-          <w:lang w:val="en-ID"/>
-        </w:rPr>
+        <w:t xml:space="preserve"> Customer wanted deeper insights into consumer </w:t>
+      </w:r>
+      <w:proofErr w:type="spellStart"/>
+      <w:r>
+        <w:rPr>
+          <w:lang w:val="en-ID"/>
+        </w:rPr>
+        <w:t>behavior</w:t>
+      </w:r>
+      <w:proofErr w:type="spellEnd"/>
+      <w:r>
+        <w:rPr>
+          <w:lang w:val="en-ID"/>
+        </w:rPr>
+        <w:t xml:space="preserve"> but lacked internal data science capability.</w:t>
+      </w:r>
+    </w:p>
+    <w:p>
+      <w:pPr>
+        <w:rPr>
+          <w:lang w:val="en-ID"/>
+        </w:rPr>
+      </w:pPr>
+      <w:r>
+        <w:rPr>
+          <w:b/>
+          <w:bCs/>
+          <w:lang w:val="en-ID"/>
+        </w:rPr>
+        <w:lastRenderedPageBreak/>
         <w:t>Cross-Sell Recommendation:</w:t>
       </w:r>
       <w:r>
@@ -1057,14 +1338,21 @@
           <w:lang w:val="en-ID"/>
         </w:rPr>
         <w:br/>
-        <w:t xml:space="preserve">PT Multipolar Technology Tbk. demonstrated prototype models using the customer’s anonymized data. This consultative approach convinced the customer to extend their analytics ecosystem. The </w:t>
-      </w:r>
-      <w:r>
-        <w:rPr>
-          <w:lang w:val="en-ID"/>
-        </w:rPr>
-        <w:lastRenderedPageBreak/>
-        <w:t>project led to a 30% increase in data platform consumption and enabled predictive forecasting for their sales operations.</w:t>
+        <w:t xml:space="preserve">PT Multipolar Technology </w:t>
+      </w:r>
+      <w:proofErr w:type="spellStart"/>
+      <w:r>
+        <w:rPr>
+          <w:lang w:val="en-ID"/>
+        </w:rPr>
+        <w:t>Tbk</w:t>
+      </w:r>
+      <w:proofErr w:type="spellEnd"/>
+      <w:r>
+        <w:rPr>
+          <w:lang w:val="en-ID"/>
+        </w:rPr>
+        <w:t>. demonstrated prototype models using the customer’s anonymized data. This consultative approach convinced the customer to extend their analytics ecosystem. The project led to a 30% increase in data platform consumption and enabled predictive forecasting for their sales operations.</w:t>
       </w:r>
     </w:p>
     <w:p>
@@ -1078,7 +1366,7 @@
           <w:lang w:val="en-ID"/>
         </w:rPr>
         <w:pict w14:anchorId="6E382384">
-          <v:rect id="_x0000_i1201" style="width:0;height:1.5pt" o:hralign="center" o:hrstd="t" o:hr="t" fillcolor="#a0a0a0" stroked="f"/>
+          <v:rect id="_x0000_i1027" style="width:0;height:1.5pt" o:hralign="center" o:hrstd="t" o:hr="t" fillcolor="#a0a0a0" stroked="f"/>
         </w:pict>
       </w:r>
     </w:p>
@@ -1250,7 +1538,7 @@
           <w:lang w:val="en-ID"/>
         </w:rPr>
         <w:pict w14:anchorId="7AB771E4">
-          <v:rect id="_x0000_i1202" style="width:0;height:1.5pt" o:hralign="center" o:hrstd="t" o:hr="t" fillcolor="#a0a0a0" stroked="f"/>
+          <v:rect id="_x0000_i1028" style="width:0;height:1.5pt" o:hralign="center" o:hrstd="t" o:hr="t" fillcolor="#a0a0a0" stroked="f"/>
         </w:pict>
       </w:r>
     </w:p>
@@ -1408,7 +1696,21 @@
           <w:lang w:val="en-ID"/>
         </w:rPr>
         <w:br/>
-        <w:t>By using monitoring data to pinpoint bottlenecks, PT Multipolar Technology Tbk. helped the client optimize system performance. The customer then subscribed to a monthly managed monitoring service, increasing recurring revenue and strengthening long-term partnership retention.</w:t>
+        <w:t xml:space="preserve">By using monitoring data to pinpoint bottlenecks, PT Multipolar Technology </w:t>
+      </w:r>
+      <w:proofErr w:type="spellStart"/>
+      <w:r>
+        <w:rPr>
+          <w:lang w:val="en-ID"/>
+        </w:rPr>
+        <w:t>Tbk</w:t>
+      </w:r>
+      <w:proofErr w:type="spellEnd"/>
+      <w:r>
+        <w:rPr>
+          <w:lang w:val="en-ID"/>
+        </w:rPr>
+        <w:t>. helped the client optimize system performance. The customer then subscribed to a monthly managed monitoring service, increasing recurring revenue and strengthening long-term partnership retention.</w:t>
       </w:r>
     </w:p>
     <w:p>
@@ -1422,7 +1724,7 @@
           <w:lang w:val="en-ID"/>
         </w:rPr>
         <w:pict w14:anchorId="6A992A3E">
-          <v:rect id="_x0000_i1203" style="width:0;height:1.5pt" o:hralign="center" o:hrstd="t" o:hr="t" fillcolor="#a0a0a0" stroked="f"/>
+          <v:rect id="_x0000_i1029" style="width:0;height:1.5pt" o:hralign="center" o:hrstd="t" o:hr="t" fillcolor="#a0a0a0" stroked="f"/>
         </w:pict>
       </w:r>
     </w:p>
@@ -1516,6 +1818,7 @@
           <w:bCs/>
           <w:lang w:val="en-ID"/>
         </w:rPr>
+        <w:lastRenderedPageBreak/>
         <w:t>Cross-Sell Recommendation:</w:t>
       </w:r>
       <w:r>
@@ -1580,14 +1883,7 @@
           <w:lang w:val="en-ID"/>
         </w:rPr>
         <w:br/>
-        <w:t xml:space="preserve">The enhanced IAM implementation ensured secure and auditable access. This led to follow-up </w:t>
-      </w:r>
-      <w:r>
-        <w:rPr>
-          <w:lang w:val="en-ID"/>
-        </w:rPr>
-        <w:lastRenderedPageBreak/>
-        <w:t>projects involving centralized user directory modernization, expanding our footprint in the client’s IT governance strategy.</w:t>
+        <w:t>The enhanced IAM implementation ensured secure and auditable access. This led to follow-up projects involving centralized user directory modernization, expanding our footprint in the client’s IT governance strategy.</w:t>
       </w:r>
     </w:p>
     <w:p>
@@ -1601,7 +1897,7 @@
           <w:lang w:val="en-ID"/>
         </w:rPr>
         <w:pict w14:anchorId="10F67474">
-          <v:rect id="_x0000_i1204" style="width:0;height:1.5pt" o:hralign="center" o:hrstd="t" o:hr="t" fillcolor="#a0a0a0" stroked="f"/>
+          <v:rect id="_x0000_i1030" style="width:0;height:1.5pt" o:hralign="center" o:hrstd="t" o:hr="t" fillcolor="#a0a0a0" stroked="f"/>
         </w:pict>
       </w:r>
     </w:p>
@@ -1794,7 +2090,7 @@
           <w:lang w:val="en-ID"/>
         </w:rPr>
         <w:pict w14:anchorId="59DE3724">
-          <v:rect id="_x0000_i1205" style="width:0;height:1.5pt" o:hralign="center" o:hrstd="t" o:hr="t" fillcolor="#a0a0a0" stroked="f"/>
+          <v:rect id="_x0000_i1031" style="width:0;height:1.5pt" o:hralign="center" o:hrstd="t" o:hr="t" fillcolor="#a0a0a0" stroked="f"/>
         </w:pict>
       </w:r>
     </w:p>
@@ -1946,7 +2242,21 @@
           <w:lang w:val="en-ID"/>
         </w:rPr>
         <w:br/>
-        <w:t>The implementation reduced accidental data exposure and improved compliance with internal IT policies. The institution later engaged PT Multipolar Technology Tbk. for a full data governance assessment.</w:t>
+        <w:t xml:space="preserve">The implementation reduced accidental data exposure and improved compliance with internal IT policies. The institution later engaged PT Multipolar Technology </w:t>
+      </w:r>
+      <w:proofErr w:type="spellStart"/>
+      <w:r>
+        <w:rPr>
+          <w:lang w:val="en-ID"/>
+        </w:rPr>
+        <w:t>Tbk</w:t>
+      </w:r>
+      <w:proofErr w:type="spellEnd"/>
+      <w:r>
+        <w:rPr>
+          <w:lang w:val="en-ID"/>
+        </w:rPr>
+        <w:t>. for a full data governance assessment.</w:t>
       </w:r>
     </w:p>
     <w:p/>
@@ -1968,6 +2278,119 @@
 <file path=word/numbering.xml><?xml version="1.0" encoding="utf-8"?>
 <w:numbering xmlns:wpc="http://schemas.microsoft.com/office/word/2010/wordprocessingCanvas" xmlns:cx="http://schemas.microsoft.com/office/drawing/2014/chartex" xmlns:cx1="http://schemas.microsoft.com/office/drawing/2015/9/8/chartex" xmlns:cx2="http://schemas.microsoft.com/office/drawing/2015/10/21/chartex" xmlns:cx3="http://schemas.microsoft.com/office/drawing/2016/5/9/chartex" xmlns:cx4="http://schemas.microsoft.com/office/drawing/2016/5/10/chartex" xmlns:cx5="http://schemas.microsoft.com/office/drawing/2016/5/11/chartex" xmlns:cx6="http://schemas.microsoft.com/office/drawing/2016/5/12/chartex" xmlns:cx7="http://schemas.microsoft.com/office/drawing/2016/5/13/chartex" xmlns:cx8="http://schemas.microsoft.com/office/drawing/2016/5/14/chartex" xmlns:mc="http://schemas.openxmlformats.org/markup-compatibility/2006" xmlns:aink="http://schemas.microsoft.com/office/drawing/2016/ink" xmlns:am3d="http://schemas.microsoft.com/office/drawing/2017/model3d" xmlns:o="urn:schemas-microsoft-com:office:office" xmlns:oel="http://schemas.microsoft.com/office/2019/extlst" xmlns:r="http://schemas.openxmlformats.org/officeDocument/2006/relationships" xmlns:m="http://schemas.openxmlformats.org/officeDocument/2006/math" xmlns:v="urn:schemas-microsoft-com:vml" xmlns:wp14="http://schemas.microsoft.com/office/word/2010/wordprocessingDrawing" xmlns:wp="http://schemas.openxmlformats.org/drawingml/2006/wordprocessingDrawing" xmlns:w10="urn:schemas-microsoft-com:office:word" xmlns:w="http://schemas.openxmlformats.org/wordprocessingml/2006/main" xmlns:w14="http://schemas.microsoft.com/office/word/2010/wordml" xmlns:w15="http://schemas.microsoft.com/office/word/2012/wordml" xmlns:w16cex="http://schemas.microsoft.com/office/word/2018/wordml/cex" xmlns:w16cid="http://schemas.microsoft.com/office/word/2016/wordml/cid" xmlns:w16="http://schemas.microsoft.com/office/word/2018/wordml" xmlns:w16du="http://schemas.microsoft.com/office/word/2023/wordml/word16du" xmlns:w16sdtdh="http://schemas.microsoft.com/office/word/2020/wordml/sdtdatahash" xmlns:w16sdtfl="http://schemas.microsoft.com/office/word/2024/wordml/sdtformatlock" xmlns:w16se="http://schemas.microsoft.com/office/word/2015/wordml/symex" xmlns:wpg="http://schemas.microsoft.com/office/word/2010/wordprocessingGroup" xmlns:wpi="http://schemas.microsoft.com/office/word/2010/wordprocessingInk" xmlns:wne="http://schemas.microsoft.com/office/word/2006/wordml" xmlns:wps="http://schemas.microsoft.com/office/word/2010/wordprocessingShape" mc:Ignorable="w14 w15 w16se w16cid w16 w16cex w16sdtdh w16sdtfl w16du wp14">
   <w:abstractNum w:abstractNumId="0" w15:restartNumberingAfterBreak="0">
+    <w:nsid w:val="05D30E18"/>
+    <w:multiLevelType w:val="hybridMultilevel"/>
+    <w:tmpl w:val="B7B06D72"/>
+    <w:lvl w:ilvl="0" w:tplc="AA4C9684">
+      <w:start w:val="6"/>
+      <w:numFmt w:val="bullet"/>
+      <w:lvlText w:val="-"/>
+      <w:lvlJc w:val="left"/>
+      <w:pPr>
+        <w:ind w:left="720" w:hanging="360"/>
+      </w:pPr>
+      <w:rPr>
+        <w:rFonts w:ascii="Calibri" w:eastAsiaTheme="minorHAnsi" w:hAnsi="Calibri" w:cs="Calibri" w:hint="default"/>
+      </w:rPr>
+    </w:lvl>
+    <w:lvl w:ilvl="1" w:tplc="38090003" w:tentative="1">
+      <w:start w:val="1"/>
+      <w:numFmt w:val="bullet"/>
+      <w:lvlText w:val="o"/>
+      <w:lvlJc w:val="left"/>
+      <w:pPr>
+        <w:ind w:left="1440" w:hanging="360"/>
+      </w:pPr>
+      <w:rPr>
+        <w:rFonts w:ascii="Courier New" w:hAnsi="Courier New" w:cs="Courier New" w:hint="default"/>
+      </w:rPr>
+    </w:lvl>
+    <w:lvl w:ilvl="2" w:tplc="38090005" w:tentative="1">
+      <w:start w:val="1"/>
+      <w:numFmt w:val="bullet"/>
+      <w:lvlText w:val=""/>
+      <w:lvlJc w:val="left"/>
+      <w:pPr>
+        <w:ind w:left="2160" w:hanging="360"/>
+      </w:pPr>
+      <w:rPr>
+        <w:rFonts w:ascii="Wingdings" w:hAnsi="Wingdings" w:hint="default"/>
+      </w:rPr>
+    </w:lvl>
+    <w:lvl w:ilvl="3" w:tplc="38090001" w:tentative="1">
+      <w:start w:val="1"/>
+      <w:numFmt w:val="bullet"/>
+      <w:lvlText w:val=""/>
+      <w:lvlJc w:val="left"/>
+      <w:pPr>
+        <w:ind w:left="2880" w:hanging="360"/>
+      </w:pPr>
+      <w:rPr>
+        <w:rFonts w:ascii="Symbol" w:hAnsi="Symbol" w:hint="default"/>
+      </w:rPr>
+    </w:lvl>
+    <w:lvl w:ilvl="4" w:tplc="38090003" w:tentative="1">
+      <w:start w:val="1"/>
+      <w:numFmt w:val="bullet"/>
+      <w:lvlText w:val="o"/>
+      <w:lvlJc w:val="left"/>
+      <w:pPr>
+        <w:ind w:left="3600" w:hanging="360"/>
+      </w:pPr>
+      <w:rPr>
+        <w:rFonts w:ascii="Courier New" w:hAnsi="Courier New" w:cs="Courier New" w:hint="default"/>
+      </w:rPr>
+    </w:lvl>
+    <w:lvl w:ilvl="5" w:tplc="38090005" w:tentative="1">
+      <w:start w:val="1"/>
+      <w:numFmt w:val="bullet"/>
+      <w:lvlText w:val=""/>
+      <w:lvlJc w:val="left"/>
+      <w:pPr>
+        <w:ind w:left="4320" w:hanging="360"/>
+      </w:pPr>
+      <w:rPr>
+        <w:rFonts w:ascii="Wingdings" w:hAnsi="Wingdings" w:hint="default"/>
+      </w:rPr>
+    </w:lvl>
+    <w:lvl w:ilvl="6" w:tplc="38090001" w:tentative="1">
+      <w:start w:val="1"/>
+      <w:numFmt w:val="bullet"/>
+      <w:lvlText w:val=""/>
+      <w:lvlJc w:val="left"/>
+      <w:pPr>
+        <w:ind w:left="5040" w:hanging="360"/>
+      </w:pPr>
+      <w:rPr>
+        <w:rFonts w:ascii="Symbol" w:hAnsi="Symbol" w:hint="default"/>
+      </w:rPr>
+    </w:lvl>
+    <w:lvl w:ilvl="7" w:tplc="38090003" w:tentative="1">
+      <w:start w:val="1"/>
+      <w:numFmt w:val="bullet"/>
+      <w:lvlText w:val="o"/>
+      <w:lvlJc w:val="left"/>
+      <w:pPr>
+        <w:ind w:left="5760" w:hanging="360"/>
+      </w:pPr>
+      <w:rPr>
+        <w:rFonts w:ascii="Courier New" w:hAnsi="Courier New" w:cs="Courier New" w:hint="default"/>
+      </w:rPr>
+    </w:lvl>
+    <w:lvl w:ilvl="8" w:tplc="38090005" w:tentative="1">
+      <w:start w:val="1"/>
+      <w:numFmt w:val="bullet"/>
+      <w:lvlText w:val=""/>
+      <w:lvlJc w:val="left"/>
+      <w:pPr>
+        <w:ind w:left="6480" w:hanging="360"/>
+      </w:pPr>
+      <w:rPr>
+        <w:rFonts w:ascii="Wingdings" w:hAnsi="Wingdings" w:hint="default"/>
+      </w:rPr>
+    </w:lvl>
+  </w:abstractNum>
+  <w:abstractNum w:abstractNumId="1" w15:restartNumberingAfterBreak="0">
     <w:nsid w:val="237036E8"/>
     <w:multiLevelType w:val="multilevel"/>
     <w:tmpl w:val="3E7EC8D0"/>
@@ -2116,7 +2539,7 @@
       </w:rPr>
     </w:lvl>
   </w:abstractNum>
-  <w:abstractNum w:abstractNumId="1" w15:restartNumberingAfterBreak="0">
+  <w:abstractNum w:abstractNumId="2" w15:restartNumberingAfterBreak="0">
     <w:nsid w:val="28D82F46"/>
     <w:multiLevelType w:val="multilevel"/>
     <w:tmpl w:val="A222858E"/>
@@ -2265,7 +2688,7 @@
       </w:rPr>
     </w:lvl>
   </w:abstractNum>
-  <w:abstractNum w:abstractNumId="2" w15:restartNumberingAfterBreak="0">
+  <w:abstractNum w:abstractNumId="3" w15:restartNumberingAfterBreak="0">
     <w:nsid w:val="3F8627CD"/>
     <w:multiLevelType w:val="multilevel"/>
     <w:tmpl w:val="5BFAE8B0"/>
@@ -2414,7 +2837,7 @@
       </w:rPr>
     </w:lvl>
   </w:abstractNum>
-  <w:abstractNum w:abstractNumId="3" w15:restartNumberingAfterBreak="0">
+  <w:abstractNum w:abstractNumId="4" w15:restartNumberingAfterBreak="0">
     <w:nsid w:val="5CFB5057"/>
     <w:multiLevelType w:val="multilevel"/>
     <w:tmpl w:val="D9A2CE74"/>
@@ -2563,7 +2986,7 @@
       </w:rPr>
     </w:lvl>
   </w:abstractNum>
-  <w:abstractNum w:abstractNumId="4" w15:restartNumberingAfterBreak="0">
+  <w:abstractNum w:abstractNumId="5" w15:restartNumberingAfterBreak="0">
     <w:nsid w:val="6A354400"/>
     <w:multiLevelType w:val="multilevel"/>
     <w:tmpl w:val="F42240C4"/>
@@ -2712,7 +3135,7 @@
       </w:rPr>
     </w:lvl>
   </w:abstractNum>
-  <w:abstractNum w:abstractNumId="5" w15:restartNumberingAfterBreak="0">
+  <w:abstractNum w:abstractNumId="6" w15:restartNumberingAfterBreak="0">
     <w:nsid w:val="7B7A40C9"/>
     <w:multiLevelType w:val="multilevel"/>
     <w:tmpl w:val="29EEE276"/>
@@ -2862,22 +3285,25 @@
     </w:lvl>
   </w:abstractNum>
   <w:num w:numId="1" w16cid:durableId="921255215">
-    <w:abstractNumId w:val="0"/>
+    <w:abstractNumId w:val="1"/>
   </w:num>
   <w:num w:numId="2" w16cid:durableId="408117795">
+    <w:abstractNumId w:val="5"/>
+  </w:num>
+  <w:num w:numId="3" w16cid:durableId="224417578">
+    <w:abstractNumId w:val="2"/>
+  </w:num>
+  <w:num w:numId="4" w16cid:durableId="543173113">
+    <w:abstractNumId w:val="3"/>
+  </w:num>
+  <w:num w:numId="5" w16cid:durableId="786117106">
+    <w:abstractNumId w:val="6"/>
+  </w:num>
+  <w:num w:numId="6" w16cid:durableId="1923828347">
     <w:abstractNumId w:val="4"/>
   </w:num>
-  <w:num w:numId="3" w16cid:durableId="224417578">
-    <w:abstractNumId w:val="1"/>
-  </w:num>
-  <w:num w:numId="4" w16cid:durableId="543173113">
-    <w:abstractNumId w:val="2"/>
-  </w:num>
-  <w:num w:numId="5" w16cid:durableId="786117106">
-    <w:abstractNumId w:val="5"/>
-  </w:num>
-  <w:num w:numId="6" w16cid:durableId="1923828347">
-    <w:abstractNumId w:val="3"/>
+  <w:num w:numId="7" w16cid:durableId="474833588">
+    <w:abstractNumId w:val="0"/>
   </w:num>
 </w:numbering>
 </file>
@@ -3488,6 +3914,7 @@
   <w:style w:type="character" w:default="1" w:styleId="DefaultParagraphFont">
     <w:name w:val="Default Paragraph Font"/>
     <w:uiPriority w:val="1"/>
+    <w:semiHidden/>
     <w:unhideWhenUsed/>
   </w:style>
   <w:style w:type="table" w:default="1" w:styleId="TableNormal">

</xml_diff>